<commit_message>
remove data frames code from msword example
</commit_message>
<xml_diff>
--- a/articles/msword/msword.docx
+++ b/articles/msword/msword.docx
@@ -38,7 +38,7 @@
         <w:t xml:space="preserve">.</w:t>
       </w:r>
     </w:p>
-    <w:bookmarkStart w:id="23" w:name="plots"/>
+    <w:bookmarkStart w:id="25" w:name="plots"/>
     <w:p>
       <w:pPr>
         <w:pStyle w:val="Heading2"/>
@@ -402,18 +402,18 @@
       <w:pPr>
         <w:pStyle w:val="CaptionedFigure"/>
       </w:pPr>
-      <w:bookmarkStart w:id="22" w:name="fig-polar"/>
+      <w:bookmarkStart w:id="24" w:name="fig-polar"/>
       <w:r>
         <w:drawing>
           <wp:inline>
             <wp:extent cx="3524250" cy="3419475"/>
             <wp:effectExtent b="0" l="0" r="0" t="0"/>
-            <wp:docPr descr="Figure 1: A line plot on a polar axis" title="" id="1" name="Picture"/>
+            <wp:docPr descr="Figure 1: A line plot on a polar axis" title="" id="22" name="Picture"/>
             <a:graphic>
               <a:graphicData uri="http://schemas.openxmlformats.org/drawingml/2006/picture">
                 <pic:pic>
                   <pic:nvPicPr>
-                    <pic:cNvPr descr="msword_files/figure-docx/fig-polar-output-1.png" id="0" name="Picture"/>
+                    <pic:cNvPr descr="msword_files/figure-docx/fig-polar-output-1.png" id="23" name="Picture"/>
                     <pic:cNvPicPr>
                       <a:picLocks noChangeArrowheads="1" noChangeAspect="1"/>
                     </pic:cNvPicPr>
@@ -445,7 +445,7 @@
           </wp:inline>
         </w:drawing>
       </w:r>
-      <w:bookmarkEnd w:id="22"/>
+      <w:bookmarkEnd w:id="24"/>
     </w:p>
     <w:p>
       <w:pPr>
@@ -455,466 +455,7 @@
         <w:t xml:space="preserve">Figure 1: A line plot on a polar axis</w:t>
       </w:r>
     </w:p>
-    <w:bookmarkEnd w:id="23"/>
-    <w:bookmarkStart w:id="24" w:name="data-frames"/>
-    <w:p>
-      <w:pPr>
-        <w:pStyle w:val="Heading2"/>
-      </w:pPr>
-      <w:r>
-        <w:t xml:space="preserve">Data Frames</w:t>
-      </w:r>
-    </w:p>
-    <w:p>
-      <w:pPr>
-        <w:pStyle w:val="FirstParagraph"/>
-      </w:pPr>
-      <w:r>
-        <w:t xml:space="preserve">Render data frames with:</w:t>
-      </w:r>
-    </w:p>
-    <w:p>
-      <w:pPr>
-        <w:pStyle w:val="SourceCode"/>
-      </w:pPr>
-      <w:r>
-        <w:rPr>
-          <w:rStyle w:val="ImportTok"/>
-        </w:rPr>
-        <w:t xml:space="preserve">import</w:t>
-      </w:r>
-      <w:r>
-        <w:rPr>
-          <w:rStyle w:val="NormalTok"/>
-        </w:rPr>
-        <w:t xml:space="preserve"> pandas </w:t>
-      </w:r>
-      <w:r>
-        <w:rPr>
-          <w:rStyle w:val="ImportTok"/>
-        </w:rPr>
-        <w:t xml:space="preserve">as</w:t>
-      </w:r>
-      <w:r>
-        <w:rPr>
-          <w:rStyle w:val="NormalTok"/>
-        </w:rPr>
-        <w:t xml:space="preserve"> pd</w:t>
-      </w:r>
-      <w:r>
-        <w:br/>
-      </w:r>
-      <w:r>
-        <w:br/>
-      </w:r>
-      <w:r>
-        <w:rPr>
-          <w:rStyle w:val="NormalTok"/>
-        </w:rPr>
-        <w:t xml:space="preserve">d </w:t>
-      </w:r>
-      <w:r>
-        <w:rPr>
-          <w:rStyle w:val="OperatorTok"/>
-        </w:rPr>
-        <w:t xml:space="preserve">=</w:t>
-      </w:r>
-      <w:r>
-        <w:rPr>
-          <w:rStyle w:val="NormalTok"/>
-        </w:rPr>
-        <w:t xml:space="preserve"> {</w:t>
-      </w:r>
-      <w:r>
-        <w:rPr>
-          <w:rStyle w:val="StringTok"/>
-        </w:rPr>
-        <w:t xml:space="preserve">'one'</w:t>
-      </w:r>
-      <w:r>
-        <w:rPr>
-          <w:rStyle w:val="NormalTok"/>
-        </w:rPr>
-        <w:t xml:space="preserve"> : [</w:t>
-      </w:r>
-      <w:r>
-        <w:rPr>
-          <w:rStyle w:val="FloatTok"/>
-        </w:rPr>
-        <w:t xml:space="preserve">1.</w:t>
-      </w:r>
-      <w:r>
-        <w:rPr>
-          <w:rStyle w:val="NormalTok"/>
-        </w:rPr>
-        <w:t xml:space="preserve">, </w:t>
-      </w:r>
-      <w:r>
-        <w:rPr>
-          <w:rStyle w:val="FloatTok"/>
-        </w:rPr>
-        <w:t xml:space="preserve">2.</w:t>
-      </w:r>
-      <w:r>
-        <w:rPr>
-          <w:rStyle w:val="NormalTok"/>
-        </w:rPr>
-        <w:t xml:space="preserve">, </w:t>
-      </w:r>
-      <w:r>
-        <w:rPr>
-          <w:rStyle w:val="FloatTok"/>
-        </w:rPr>
-        <w:t xml:space="preserve">3.</w:t>
-      </w:r>
-      <w:r>
-        <w:rPr>
-          <w:rStyle w:val="NormalTok"/>
-        </w:rPr>
-        <w:t xml:space="preserve">, </w:t>
-      </w:r>
-      <w:r>
-        <w:rPr>
-          <w:rStyle w:val="FloatTok"/>
-        </w:rPr>
-        <w:t xml:space="preserve">4.</w:t>
-      </w:r>
-      <w:r>
-        <w:rPr>
-          <w:rStyle w:val="NormalTok"/>
-        </w:rPr>
-        <w:t xml:space="preserve">],</w:t>
-      </w:r>
-      <w:r>
-        <w:br/>
-      </w:r>
-      <w:r>
-        <w:rPr>
-          <w:rStyle w:val="NormalTok"/>
-        </w:rPr>
-        <w:t xml:space="preserve">     </w:t>
-      </w:r>
-      <w:r>
-        <w:rPr>
-          <w:rStyle w:val="StringTok"/>
-        </w:rPr>
-        <w:t xml:space="preserve">'two'</w:t>
-      </w:r>
-      <w:r>
-        <w:rPr>
-          <w:rStyle w:val="NormalTok"/>
-        </w:rPr>
-        <w:t xml:space="preserve"> : [</w:t>
-      </w:r>
-      <w:r>
-        <w:rPr>
-          <w:rStyle w:val="FloatTok"/>
-        </w:rPr>
-        <w:t xml:space="preserve">4.</w:t>
-      </w:r>
-      <w:r>
-        <w:rPr>
-          <w:rStyle w:val="NormalTok"/>
-        </w:rPr>
-        <w:t xml:space="preserve">, </w:t>
-      </w:r>
-      <w:r>
-        <w:rPr>
-          <w:rStyle w:val="FloatTok"/>
-        </w:rPr>
-        <w:t xml:space="preserve">3.</w:t>
-      </w:r>
-      <w:r>
-        <w:rPr>
-          <w:rStyle w:val="NormalTok"/>
-        </w:rPr>
-        <w:t xml:space="preserve">, </w:t>
-      </w:r>
-      <w:r>
-        <w:rPr>
-          <w:rStyle w:val="FloatTok"/>
-        </w:rPr>
-        <w:t xml:space="preserve">2.</w:t>
-      </w:r>
-      <w:r>
-        <w:rPr>
-          <w:rStyle w:val="NormalTok"/>
-        </w:rPr>
-        <w:t xml:space="preserve">, </w:t>
-      </w:r>
-      <w:r>
-        <w:rPr>
-          <w:rStyle w:val="FloatTok"/>
-        </w:rPr>
-        <w:t xml:space="preserve">1.</w:t>
-      </w:r>
-      <w:r>
-        <w:rPr>
-          <w:rStyle w:val="NormalTok"/>
-        </w:rPr>
-        <w:t xml:space="preserve">]}</w:t>
-      </w:r>
-      <w:r>
-        <w:br/>
-      </w:r>
-      <w:r>
-        <w:rPr>
-          <w:rStyle w:val="NormalTok"/>
-        </w:rPr>
-        <w:t xml:space="preserve">df </w:t>
-      </w:r>
-      <w:r>
-        <w:rPr>
-          <w:rStyle w:val="OperatorTok"/>
-        </w:rPr>
-        <w:t xml:space="preserve">=</w:t>
-      </w:r>
-      <w:r>
-        <w:rPr>
-          <w:rStyle w:val="NormalTok"/>
-        </w:rPr>
-        <w:t xml:space="preserve"> pd.DataFrame(d)</w:t>
-      </w:r>
-      <w:r>
-        <w:br/>
-      </w:r>
-      <w:r>
-        <w:rPr>
-          <w:rStyle w:val="NormalTok"/>
-        </w:rPr>
-        <w:t xml:space="preserve">df.to_html(index </w:t>
-      </w:r>
-      <w:r>
-        <w:rPr>
-          <w:rStyle w:val="OperatorTok"/>
-        </w:rPr>
-        <w:t xml:space="preserve">=</w:t>
-      </w:r>
-      <w:r>
-        <w:rPr>
-          <w:rStyle w:val="NormalTok"/>
-        </w:rPr>
-        <w:t xml:space="preserve"> </w:t>
-      </w:r>
-      <w:r>
-        <w:rPr>
-          <w:rStyle w:val="VariableTok"/>
-        </w:rPr>
-        <w:t xml:space="preserve">False</w:t>
-      </w:r>
-      <w:r>
-        <w:rPr>
-          <w:rStyle w:val="NormalTok"/>
-        </w:rPr>
-        <w:t xml:space="preserve">)</w:t>
-      </w:r>
-    </w:p>
-    <w:p>
-      <w:pPr>
-        <w:pStyle w:val="FirstParagraph"/>
-      </w:pPr>
-    </w:p>
-    <w:p>
-      <w:pPr>
-        <w:pStyle w:val="BodyText"/>
-      </w:pPr>
-    </w:p>
-    <w:p>
-      <w:pPr>
-        <w:pStyle w:val="BodyText"/>
-      </w:pPr>
-    </w:p>
-    <w:p>
-      <w:pPr>
-        <w:pStyle w:val="BodyText"/>
-      </w:pPr>
-      <w:r>
-        <w:t xml:space="preserve">one</w:t>
-      </w:r>
-    </w:p>
-    <w:p>
-      <w:pPr>
-        <w:pStyle w:val="BodyText"/>
-      </w:pPr>
-    </w:p>
-    <w:p>
-      <w:pPr>
-        <w:pStyle w:val="BodyText"/>
-      </w:pPr>
-      <w:r>
-        <w:t xml:space="preserve">two</w:t>
-      </w:r>
-    </w:p>
-    <w:p>
-      <w:pPr>
-        <w:pStyle w:val="BodyText"/>
-      </w:pPr>
-    </w:p>
-    <w:p>
-      <w:pPr>
-        <w:pStyle w:val="BodyText"/>
-      </w:pPr>
-    </w:p>
-    <w:p>
-      <w:pPr>
-        <w:pStyle w:val="BodyText"/>
-      </w:pPr>
-    </w:p>
-    <w:p>
-      <w:pPr>
-        <w:pStyle w:val="BodyText"/>
-      </w:pPr>
-    </w:p>
-    <w:p>
-      <w:pPr>
-        <w:pStyle w:val="BodyText"/>
-      </w:pPr>
-    </w:p>
-    <w:p>
-      <w:pPr>
-        <w:pStyle w:val="BodyText"/>
-      </w:pPr>
-      <w:r>
-        <w:t xml:space="preserve">1.0</w:t>
-      </w:r>
-    </w:p>
-    <w:p>
-      <w:pPr>
-        <w:pStyle w:val="BodyText"/>
-      </w:pPr>
-    </w:p>
-    <w:p>
-      <w:pPr>
-        <w:pStyle w:val="BodyText"/>
-      </w:pPr>
-      <w:r>
-        <w:t xml:space="preserve">4.0</w:t>
-      </w:r>
-    </w:p>
-    <w:p>
-      <w:pPr>
-        <w:pStyle w:val="BodyText"/>
-      </w:pPr>
-    </w:p>
-    <w:p>
-      <w:pPr>
-        <w:pStyle w:val="BodyText"/>
-      </w:pPr>
-    </w:p>
-    <w:p>
-      <w:pPr>
-        <w:pStyle w:val="BodyText"/>
-      </w:pPr>
-    </w:p>
-    <w:p>
-      <w:pPr>
-        <w:pStyle w:val="BodyText"/>
-      </w:pPr>
-      <w:r>
-        <w:t xml:space="preserve">2.0</w:t>
-      </w:r>
-    </w:p>
-    <w:p>
-      <w:pPr>
-        <w:pStyle w:val="BodyText"/>
-      </w:pPr>
-    </w:p>
-    <w:p>
-      <w:pPr>
-        <w:pStyle w:val="BodyText"/>
-      </w:pPr>
-      <w:r>
-        <w:t xml:space="preserve">3.0</w:t>
-      </w:r>
-    </w:p>
-    <w:p>
-      <w:pPr>
-        <w:pStyle w:val="BodyText"/>
-      </w:pPr>
-    </w:p>
-    <w:p>
-      <w:pPr>
-        <w:pStyle w:val="BodyText"/>
-      </w:pPr>
-    </w:p>
-    <w:p>
-      <w:pPr>
-        <w:pStyle w:val="BodyText"/>
-      </w:pPr>
-    </w:p>
-    <w:p>
-      <w:pPr>
-        <w:pStyle w:val="BodyText"/>
-      </w:pPr>
-      <w:r>
-        <w:t xml:space="preserve">3.0</w:t>
-      </w:r>
-    </w:p>
-    <w:p>
-      <w:pPr>
-        <w:pStyle w:val="BodyText"/>
-      </w:pPr>
-    </w:p>
-    <w:p>
-      <w:pPr>
-        <w:pStyle w:val="BodyText"/>
-      </w:pPr>
-      <w:r>
-        <w:t xml:space="preserve">2.0</w:t>
-      </w:r>
-    </w:p>
-    <w:p>
-      <w:pPr>
-        <w:pStyle w:val="BodyText"/>
-      </w:pPr>
-    </w:p>
-    <w:p>
-      <w:pPr>
-        <w:pStyle w:val="BodyText"/>
-      </w:pPr>
-    </w:p>
-    <w:p>
-      <w:pPr>
-        <w:pStyle w:val="BodyText"/>
-      </w:pPr>
-    </w:p>
-    <w:p>
-      <w:pPr>
-        <w:pStyle w:val="BodyText"/>
-      </w:pPr>
-      <w:r>
-        <w:t xml:space="preserve">4.0</w:t>
-      </w:r>
-    </w:p>
-    <w:p>
-      <w:pPr>
-        <w:pStyle w:val="BodyText"/>
-      </w:pPr>
-    </w:p>
-    <w:p>
-      <w:pPr>
-        <w:pStyle w:val="BodyText"/>
-      </w:pPr>
-      <w:r>
-        <w:t xml:space="preserve">1.0</w:t>
-      </w:r>
-    </w:p>
-    <w:p>
-      <w:pPr>
-        <w:pStyle w:val="BodyText"/>
-      </w:pPr>
-    </w:p>
-    <w:p>
-      <w:pPr>
-        <w:pStyle w:val="BodyText"/>
-      </w:pPr>
-    </w:p>
-    <w:p>
-      <w:pPr>
-        <w:pStyle w:val="BodyText"/>
-      </w:pPr>
-    </w:p>
-    <w:bookmarkEnd w:id="24"/>
+    <w:bookmarkEnd w:id="25"/>
     <w:sectPr/>
   </w:body>
 </w:document>

</xml_diff>